<commit_message>
alterações da primeira reunião de equipe
</commit_message>
<xml_diff>
--- a/Planejamento/Briefing.docx
+++ b/Planejamento/Briefing.docx
@@ -1621,8 +1621,28 @@
           <w:sz w:val="28"/>
           <w:szCs w:val="28"/>
         </w:rPr>
-        <w:t>Tom de Vermelho</w:t>
-      </w:r>
+        <w:t>Tom de</w:t>
+      </w:r>
+      <w:r>
+        <w:rPr>
+          <w:rFonts w:ascii="Times New Roman" w:hAnsi="Times New Roman" w:cs="Times New Roman"/>
+          <w:color w:val="ED2F5D"/>
+          <w:sz w:val="28"/>
+          <w:szCs w:val="28"/>
+        </w:rPr>
+        <w:t xml:space="preserve"> </w:t>
+      </w:r>
+      <w:proofErr w:type="spellStart"/>
+      <w:r>
+        <w:rPr>
+          <w:rFonts w:ascii="Times New Roman" w:hAnsi="Times New Roman" w:cs="Times New Roman"/>
+          <w:color w:val="ED2F5D"/>
+          <w:sz w:val="28"/>
+          <w:szCs w:val="28"/>
+        </w:rPr>
+        <w:t>Majenta</w:t>
+      </w:r>
+      <w:proofErr w:type="spellEnd"/>
     </w:p>
     <w:p>
       <w:pPr>

</xml_diff>

<commit_message>
ajustes no menu dropbox
</commit_message>
<xml_diff>
--- a/Planejamento/Briefing.docx
+++ b/Planejamento/Briefing.docx
@@ -50,6 +50,19 @@
     </w:p>
     <w:p>
       <w:pPr>
+        <w:jc w:val="center"/>
+        <w:rPr>
+          <w:rFonts w:ascii="Times New Roman" w:hAnsi="Times New Roman" w:cs="Times New Roman"/>
+          <w:b/>
+          <w:bCs/>
+          <w:sz w:val="40"/>
+          <w:szCs w:val="40"/>
+          <w:u w:val="single"/>
+        </w:rPr>
+      </w:pPr>
+    </w:p>
+    <w:p>
+      <w:pPr>
         <w:rPr>
           <w:rFonts w:ascii="Times New Roman" w:hAnsi="Times New Roman" w:cs="Times New Roman"/>
           <w:b/>
@@ -177,6 +190,22 @@
         </w:rPr>
         <w:t xml:space="preserve"> com objetivo de vender roupas sendo essas roupas que ela mesmo </w:t>
       </w:r>
+      <w:r>
+        <w:rPr>
+          <w:rFonts w:ascii="Times New Roman" w:hAnsi="Times New Roman" w:cs="Times New Roman"/>
+          <w:sz w:val="28"/>
+          <w:szCs w:val="28"/>
+        </w:rPr>
+        <w:t>fábrica</w:t>
+      </w:r>
+      <w:r>
+        <w:rPr>
+          <w:rFonts w:ascii="Times New Roman" w:hAnsi="Times New Roman" w:cs="Times New Roman"/>
+          <w:sz w:val="28"/>
+          <w:szCs w:val="28"/>
+        </w:rPr>
+        <w:t xml:space="preserve"> </w:t>
+      </w:r>
       <w:proofErr w:type="gramStart"/>
       <w:r>
         <w:rPr>
@@ -184,7 +213,7 @@
           <w:sz w:val="28"/>
           <w:szCs w:val="28"/>
         </w:rPr>
-        <w:t>fabrica</w:t>
+        <w:t>e também</w:t>
       </w:r>
       <w:proofErr w:type="gramEnd"/>
       <w:r>
@@ -193,7 +222,7 @@
           <w:sz w:val="28"/>
           <w:szCs w:val="28"/>
         </w:rPr>
-        <w:t xml:space="preserve"> e também vender roupas de outras marcas, além das roupas ela pretende vender também brinquedos e sapatos. </w:t>
+        <w:t xml:space="preserve"> vender roupas de outras marcas, além das roupas ela pretende vender também brinquedos e sapatos. </w:t>
       </w:r>
     </w:p>
     <w:p>
@@ -1342,6 +1371,7 @@
           <w:sz w:val="28"/>
           <w:szCs w:val="28"/>
         </w:rPr>
+        <w:lastRenderedPageBreak/>
         <w:t xml:space="preserve">A cliente decidiu usar </w:t>
       </w:r>
       <w:proofErr w:type="spellStart"/>
@@ -1408,7 +1438,6 @@
           <w:szCs w:val="28"/>
           <w:u w:val="single"/>
         </w:rPr>
-        <w:lastRenderedPageBreak/>
         <w:t>4º Definir Paleta de Cores</w:t>
       </w:r>
     </w:p>
@@ -1428,6 +1457,14 @@
         </w:rPr>
         <w:t>A cliente me pediu para definir as cores a partir do logo que ela já utiliza para a marca e utilizando uma ferramenta no site do adobe color eu criei uma paleta de cores inicial</w:t>
       </w:r>
+      <w:r>
+        <w:rPr>
+          <w:rFonts w:ascii="Times New Roman" w:hAnsi="Times New Roman" w:cs="Times New Roman"/>
+          <w:sz w:val="28"/>
+          <w:szCs w:val="28"/>
+        </w:rPr>
+        <w:t>.</w:t>
+      </w:r>
     </w:p>
     <w:p>
       <w:pPr>
@@ -1445,8 +1482,8 @@
           <w:szCs w:val="28"/>
         </w:rPr>
         <w:drawing>
-          <wp:inline distT="0" distB="0" distL="0" distR="0" wp14:anchorId="39AD435D" wp14:editId="2977A994">
-            <wp:extent cx="5400040" cy="2095500"/>
+          <wp:inline distT="0" distB="0" distL="0" distR="0" wp14:anchorId="39AD435D" wp14:editId="0C162D66">
+            <wp:extent cx="4958219" cy="1924050"/>
             <wp:effectExtent l="0" t="0" r="0" b="0"/>
             <wp:docPr id="2" name="Imagem 2" descr="Interface gráfica do usuário, Site&#10;&#10;Descrição gerada automaticamente"/>
             <wp:cNvGraphicFramePr>
@@ -1474,7 +1511,7 @@
                   <pic:spPr>
                     <a:xfrm>
                       <a:off x="0" y="0"/>
-                      <a:ext cx="5400040" cy="2095500"/>
+                      <a:ext cx="4967101" cy="1927497"/>
                     </a:xfrm>
                     <a:prstGeom prst="rect">
                       <a:avLst/>
@@ -1511,6 +1548,14 @@
         </w:rPr>
         <w:t>no site paletton.com para criar uma ideia de layout com as cores escolhidas</w:t>
       </w:r>
+      <w:r>
+        <w:rPr>
+          <w:rFonts w:ascii="Times New Roman" w:hAnsi="Times New Roman" w:cs="Times New Roman"/>
+          <w:sz w:val="28"/>
+          <w:szCs w:val="28"/>
+        </w:rPr>
+        <w:t>.</w:t>
+      </w:r>
     </w:p>
     <w:p>
       <w:pPr>
@@ -1528,8 +1573,8 @@
           <w:szCs w:val="28"/>
         </w:rPr>
         <w:drawing>
-          <wp:inline distT="0" distB="0" distL="0" distR="0" wp14:anchorId="038E3724" wp14:editId="7C925E4C">
-            <wp:extent cx="5400040" cy="2710180"/>
+          <wp:inline distT="0" distB="0" distL="0" distR="0" wp14:anchorId="038E3724" wp14:editId="0BA924E8">
+            <wp:extent cx="4953409" cy="2486025"/>
             <wp:effectExtent l="0" t="0" r="0" b="0"/>
             <wp:docPr id="3" name="Imagem 3" descr="Interface gráfica do usuário, Site&#10;&#10;Descrição gerada automaticamente"/>
             <wp:cNvGraphicFramePr>
@@ -1557,7 +1602,7 @@
                   <pic:spPr>
                     <a:xfrm>
                       <a:off x="0" y="0"/>
-                      <a:ext cx="5400040" cy="2710180"/>
+                      <a:ext cx="4987641" cy="2503205"/>
                     </a:xfrm>
                     <a:prstGeom prst="rect">
                       <a:avLst/>
@@ -1872,9 +1917,9 @@
           <w:szCs w:val="28"/>
         </w:rPr>
         <w:drawing>
-          <wp:inline distT="0" distB="0" distL="0" distR="0" wp14:anchorId="62DB9D90" wp14:editId="721D78BF">
-            <wp:extent cx="5400040" cy="2721610"/>
-            <wp:effectExtent l="0" t="0" r="0" b="2540"/>
+          <wp:inline distT="0" distB="0" distL="0" distR="0" wp14:anchorId="62DB9D90" wp14:editId="516EE050">
+            <wp:extent cx="5064900" cy="2552700"/>
+            <wp:effectExtent l="0" t="0" r="2540" b="0"/>
             <wp:docPr id="4" name="Imagem 4" descr="Mulher posando para foto&#10;&#10;Descrição gerada automaticamente com confiança média"/>
             <wp:cNvGraphicFramePr>
               <a:graphicFrameLocks xmlns:a="http://schemas.openxmlformats.org/drawingml/2006/main" noChangeAspect="1"/>
@@ -1901,7 +1946,7 @@
                   <pic:spPr>
                     <a:xfrm>
                       <a:off x="0" y="0"/>
-                      <a:ext cx="5400040" cy="2721610"/>
+                      <a:ext cx="5091213" cy="2565962"/>
                     </a:xfrm>
                     <a:prstGeom prst="rect">
                       <a:avLst/>
@@ -1930,8 +1975,8 @@
           <w:szCs w:val="28"/>
         </w:rPr>
         <w:drawing>
-          <wp:inline distT="0" distB="0" distL="0" distR="0" wp14:anchorId="10A8B5AD" wp14:editId="5A6F489E">
-            <wp:extent cx="5400040" cy="2705735"/>
+          <wp:inline distT="0" distB="0" distL="0" distR="0" wp14:anchorId="10A8B5AD" wp14:editId="2F51D1F5">
+            <wp:extent cx="5056598" cy="2533650"/>
             <wp:effectExtent l="0" t="0" r="0" b="0"/>
             <wp:docPr id="5" name="Imagem 5" descr="Uma imagem contendo nome da empresa&#10;&#10;Descrição gerada automaticamente"/>
             <wp:cNvGraphicFramePr>
@@ -1959,7 +2004,7 @@
                   <pic:spPr>
                     <a:xfrm>
                       <a:off x="0" y="0"/>
-                      <a:ext cx="5400040" cy="2705735"/>
+                      <a:ext cx="5090876" cy="2550825"/>
                     </a:xfrm>
                     <a:prstGeom prst="rect">
                       <a:avLst/>
@@ -1988,6 +2033,38 @@
         </w:rPr>
         <w:t xml:space="preserve">A cliente optou pelo fundo branco mesmo e no menu no topo da </w:t>
       </w:r>
+      <w:r>
+        <w:rPr>
+          <w:rFonts w:ascii="Times New Roman" w:hAnsi="Times New Roman" w:cs="Times New Roman"/>
+          <w:sz w:val="28"/>
+          <w:szCs w:val="28"/>
+        </w:rPr>
+        <w:t>página</w:t>
+      </w:r>
+      <w:r>
+        <w:rPr>
+          <w:rFonts w:ascii="Times New Roman" w:hAnsi="Times New Roman" w:cs="Times New Roman"/>
+          <w:sz w:val="28"/>
+          <w:szCs w:val="28"/>
+        </w:rPr>
+        <w:t xml:space="preserve"> ela espera pela criação do logo a partir da ideia da etiqueta e pediu que o menu tenha seus botões em azul</w:t>
+      </w:r>
+      <w:r>
+        <w:rPr>
+          <w:rFonts w:ascii="Times New Roman" w:hAnsi="Times New Roman" w:cs="Times New Roman"/>
+          <w:sz w:val="28"/>
+          <w:szCs w:val="28"/>
+        </w:rPr>
+        <w:t xml:space="preserve"> com a escrita em branco</w:t>
+      </w:r>
+      <w:r>
+        <w:rPr>
+          <w:rFonts w:ascii="Times New Roman" w:hAnsi="Times New Roman" w:cs="Times New Roman"/>
+          <w:sz w:val="28"/>
+          <w:szCs w:val="28"/>
+        </w:rPr>
+        <w:t xml:space="preserve">, apresentei a elas alguns modelos de menu e ela escolheu o menu </w:t>
+      </w:r>
       <w:proofErr w:type="spellStart"/>
       <w:r>
         <w:rPr>
@@ -1995,7 +2072,7 @@
           <w:sz w:val="28"/>
           <w:szCs w:val="28"/>
         </w:rPr>
-        <w:t>pagina</w:t>
+        <w:t>dropbox</w:t>
       </w:r>
       <w:proofErr w:type="spellEnd"/>
       <w:r>
@@ -2004,40 +2081,6 @@
           <w:sz w:val="28"/>
           <w:szCs w:val="28"/>
         </w:rPr>
-        <w:t xml:space="preserve"> ela espera pela criação do logo a partir da ideia da etiqueta e pediu que o menu tenha seus botões em azul</w:t>
-      </w:r>
-      <w:r>
-        <w:rPr>
-          <w:rFonts w:ascii="Times New Roman" w:hAnsi="Times New Roman" w:cs="Times New Roman"/>
-          <w:sz w:val="28"/>
-          <w:szCs w:val="28"/>
-        </w:rPr>
-        <w:t xml:space="preserve"> com a escrita em branco</w:t>
-      </w:r>
-      <w:r>
-        <w:rPr>
-          <w:rFonts w:ascii="Times New Roman" w:hAnsi="Times New Roman" w:cs="Times New Roman"/>
-          <w:sz w:val="28"/>
-          <w:szCs w:val="28"/>
-        </w:rPr>
-        <w:t xml:space="preserve">, apresentei a elas alguns modelos de menu e ela escolheu o menu </w:t>
-      </w:r>
-      <w:proofErr w:type="spellStart"/>
-      <w:r>
-        <w:rPr>
-          <w:rFonts w:ascii="Times New Roman" w:hAnsi="Times New Roman" w:cs="Times New Roman"/>
-          <w:sz w:val="28"/>
-          <w:szCs w:val="28"/>
-        </w:rPr>
-        <w:t>multinivel</w:t>
-      </w:r>
-      <w:proofErr w:type="spellEnd"/>
-      <w:r>
-        <w:rPr>
-          <w:rFonts w:ascii="Times New Roman" w:hAnsi="Times New Roman" w:cs="Times New Roman"/>
-          <w:sz w:val="28"/>
-          <w:szCs w:val="28"/>
-        </w:rPr>
         <w:t>, seguindo a ideia da paleta de cores definida</w:t>
       </w:r>
       <w:r>
@@ -2046,23 +2089,24 @@
           <w:sz w:val="28"/>
           <w:szCs w:val="28"/>
         </w:rPr>
-        <w:t xml:space="preserve"> no restante do site nas</w:t>
-      </w:r>
-      <w:r>
-        <w:rPr>
-          <w:rFonts w:ascii="Times New Roman" w:hAnsi="Times New Roman" w:cs="Times New Roman"/>
-          <w:sz w:val="28"/>
-          <w:szCs w:val="28"/>
-        </w:rPr>
-        <w:t xml:space="preserve"> as sessões em </w:t>
-      </w:r>
-      <w:r>
-        <w:rPr>
-          <w:rFonts w:ascii="Times New Roman" w:hAnsi="Times New Roman" w:cs="Times New Roman"/>
-          <w:sz w:val="28"/>
-          <w:szCs w:val="28"/>
-        </w:rPr>
-        <w:t>carrossel</w:t>
+        <w:t xml:space="preserve"> no restante do site </w:t>
+      </w:r>
+      <w:r>
+        <w:rPr>
+          <w:rFonts w:ascii="Times New Roman" w:hAnsi="Times New Roman" w:cs="Times New Roman"/>
+          <w:sz w:val="28"/>
+          <w:szCs w:val="28"/>
+        </w:rPr>
+        <w:t xml:space="preserve">para os títulos </w:t>
+      </w:r>
+      <w:proofErr w:type="gramStart"/>
+      <w:r>
+        <w:rPr>
+          <w:rFonts w:ascii="Times New Roman" w:hAnsi="Times New Roman" w:cs="Times New Roman"/>
+          <w:sz w:val="28"/>
+          <w:szCs w:val="28"/>
+        </w:rPr>
+        <w:t xml:space="preserve">dos </w:t>
       </w:r>
       <w:r>
         <w:rPr>
@@ -2078,88 +2122,40 @@
           <w:sz w:val="28"/>
           <w:szCs w:val="28"/>
         </w:rPr>
-        <w:t xml:space="preserve">da página principal e das demais páginas </w:t>
-      </w:r>
-      <w:r>
-        <w:rPr>
-          <w:rFonts w:ascii="Times New Roman" w:hAnsi="Times New Roman" w:cs="Times New Roman"/>
-          <w:sz w:val="28"/>
-          <w:szCs w:val="28"/>
-        </w:rPr>
-        <w:t xml:space="preserve">vão ter uma linha que cobre toda a </w:t>
-      </w:r>
-      <w:r>
-        <w:rPr>
-          <w:rFonts w:ascii="Times New Roman" w:hAnsi="Times New Roman" w:cs="Times New Roman"/>
-          <w:sz w:val="28"/>
-          <w:szCs w:val="28"/>
-        </w:rPr>
-        <w:lastRenderedPageBreak/>
-        <w:t xml:space="preserve">parte escrita da cor magenta mesmo </w:t>
-      </w:r>
-      <w:r>
-        <w:rPr>
-          <w:rFonts w:ascii="Times New Roman" w:hAnsi="Times New Roman" w:cs="Times New Roman"/>
-          <w:sz w:val="28"/>
-          <w:szCs w:val="28"/>
-        </w:rPr>
-        <w:t xml:space="preserve">e </w:t>
-      </w:r>
-      <w:r>
-        <w:rPr>
-          <w:rFonts w:ascii="Times New Roman" w:hAnsi="Times New Roman" w:cs="Times New Roman"/>
-          <w:sz w:val="28"/>
-          <w:szCs w:val="28"/>
-        </w:rPr>
-        <w:t xml:space="preserve">com a escrita em branco e em pequenas partes da </w:t>
-      </w:r>
-      <w:r>
-        <w:rPr>
-          <w:rFonts w:ascii="Times New Roman" w:hAnsi="Times New Roman" w:cs="Times New Roman"/>
-          <w:sz w:val="28"/>
-          <w:szCs w:val="28"/>
-        </w:rPr>
-        <w:t>site</w:t>
-      </w:r>
-      <w:r>
-        <w:rPr>
-          <w:rFonts w:ascii="Times New Roman" w:hAnsi="Times New Roman" w:cs="Times New Roman"/>
-          <w:sz w:val="28"/>
-          <w:szCs w:val="28"/>
-        </w:rPr>
-        <w:t xml:space="preserve"> ser</w:t>
-      </w:r>
-      <w:r>
-        <w:rPr>
-          <w:rFonts w:ascii="Times New Roman" w:hAnsi="Times New Roman" w:cs="Times New Roman"/>
-          <w:sz w:val="28"/>
-          <w:szCs w:val="28"/>
-        </w:rPr>
-        <w:t>á</w:t>
-      </w:r>
-      <w:r>
-        <w:rPr>
-          <w:rFonts w:ascii="Times New Roman" w:hAnsi="Times New Roman" w:cs="Times New Roman"/>
-          <w:sz w:val="28"/>
-          <w:szCs w:val="28"/>
-        </w:rPr>
-        <w:t xml:space="preserve"> utilizad</w:t>
-      </w:r>
-      <w:r>
-        <w:rPr>
-          <w:rFonts w:ascii="Times New Roman" w:hAnsi="Times New Roman" w:cs="Times New Roman"/>
-          <w:sz w:val="28"/>
-          <w:szCs w:val="28"/>
-        </w:rPr>
-        <w:t>a</w:t>
-      </w:r>
-      <w:r>
-        <w:rPr>
-          <w:rFonts w:ascii="Times New Roman" w:hAnsi="Times New Roman" w:cs="Times New Roman"/>
-          <w:sz w:val="28"/>
-          <w:szCs w:val="28"/>
-        </w:rPr>
-        <w:t xml:space="preserve"> para destaque a cor amarela.</w:t>
+        <w:t>carrosséis</w:t>
+      </w:r>
+      <w:proofErr w:type="gramEnd"/>
+      <w:r>
+        <w:rPr>
+          <w:rFonts w:ascii="Times New Roman" w:hAnsi="Times New Roman" w:cs="Times New Roman"/>
+          <w:sz w:val="28"/>
+          <w:szCs w:val="28"/>
+        </w:rPr>
+        <w:t xml:space="preserve"> de produtos</w:t>
+      </w:r>
+      <w:r>
+        <w:rPr>
+          <w:rFonts w:ascii="Times New Roman" w:hAnsi="Times New Roman" w:cs="Times New Roman"/>
+          <w:sz w:val="28"/>
+          <w:szCs w:val="28"/>
+        </w:rPr>
+        <w:t xml:space="preserve"> </w:t>
+      </w:r>
+      <w:r>
+        <w:rPr>
+          <w:rFonts w:ascii="Times New Roman" w:hAnsi="Times New Roman" w:cs="Times New Roman"/>
+          <w:sz w:val="28"/>
+          <w:szCs w:val="28"/>
+        </w:rPr>
+        <w:t>da página</w:t>
+      </w:r>
+      <w:r>
+        <w:rPr>
+          <w:rFonts w:ascii="Times New Roman" w:hAnsi="Times New Roman" w:cs="Times New Roman"/>
+          <w:sz w:val="28"/>
+          <w:szCs w:val="28"/>
+        </w:rPr>
+        <w:t>.</w:t>
       </w:r>
     </w:p>
     <w:p>
@@ -2393,9 +2389,9 @@
           <w:szCs w:val="28"/>
         </w:rPr>
         <w:drawing>
-          <wp:inline distT="0" distB="0" distL="0" distR="0" wp14:anchorId="3F9BF352" wp14:editId="3473C660">
-            <wp:extent cx="4462257" cy="2977286"/>
-            <wp:effectExtent l="0" t="0" r="0" b="0"/>
+          <wp:inline distT="0" distB="0" distL="0" distR="0" wp14:anchorId="3F9BF352" wp14:editId="6983CAFC">
+            <wp:extent cx="3326250" cy="2219325"/>
+            <wp:effectExtent l="0" t="0" r="7620" b="0"/>
             <wp:docPr id="6" name="Imagem 6" descr="Texto&#10;&#10;Descrição gerada automaticamente"/>
             <wp:cNvGraphicFramePr>
               <a:graphicFrameLocks xmlns:a="http://schemas.openxmlformats.org/drawingml/2006/main" noChangeAspect="1"/>
@@ -2422,7 +2418,7 @@
                   <pic:spPr>
                     <a:xfrm>
                       <a:off x="0" y="0"/>
-                      <a:ext cx="4496042" cy="2999828"/>
+                      <a:ext cx="3362225" cy="2243328"/>
                     </a:xfrm>
                     <a:prstGeom prst="rect">
                       <a:avLst/>
@@ -2545,8 +2541,8 @@
           <w:szCs w:val="28"/>
         </w:rPr>
         <w:drawing>
-          <wp:inline distT="0" distB="0" distL="0" distR="0" wp14:anchorId="4556F939" wp14:editId="28A86855">
-            <wp:extent cx="4180318" cy="1602029"/>
+          <wp:inline distT="0" distB="0" distL="0" distR="0" wp14:anchorId="4556F939" wp14:editId="33A26A2A">
+            <wp:extent cx="3305175" cy="1266647"/>
             <wp:effectExtent l="0" t="0" r="0" b="0"/>
             <wp:docPr id="10" name="Imagem 10" descr="Desenho com traços pretos em fundo branco&#10;&#10;Descrição gerada automaticamente com confiança baixa"/>
             <wp:cNvGraphicFramePr>
@@ -2574,7 +2570,7 @@
                   <pic:spPr>
                     <a:xfrm>
                       <a:off x="0" y="0"/>
-                      <a:ext cx="4209446" cy="1613192"/>
+                      <a:ext cx="3346293" cy="1282405"/>
                     </a:xfrm>
                     <a:prstGeom prst="rect">
                       <a:avLst/>
@@ -2624,41 +2620,22 @@
       <w:pPr>
         <w:rPr>
           <w:rFonts w:ascii="Times New Roman" w:hAnsi="Times New Roman" w:cs="Times New Roman"/>
-          <w:sz w:val="28"/>
-          <w:szCs w:val="28"/>
-        </w:rPr>
-      </w:pPr>
-    </w:p>
-    <w:p>
-      <w:pPr>
-        <w:rPr>
-          <w:rFonts w:ascii="Times New Roman" w:hAnsi="Times New Roman" w:cs="Times New Roman"/>
-          <w:sz w:val="28"/>
-          <w:szCs w:val="28"/>
-        </w:rPr>
-      </w:pPr>
-    </w:p>
-    <w:p>
-      <w:pPr>
-        <w:rPr>
-          <w:rFonts w:ascii="Times New Roman" w:hAnsi="Times New Roman" w:cs="Times New Roman"/>
-          <w:b/>
-          <w:bCs/>
-          <w:sz w:val="28"/>
-          <w:szCs w:val="28"/>
-          <w:u w:val="single"/>
-        </w:rPr>
-      </w:pPr>
-      <w:r>
-        <w:rPr>
-          <w:rFonts w:ascii="Times New Roman" w:hAnsi="Times New Roman" w:cs="Times New Roman"/>
-          <w:b/>
-          <w:bCs/>
-          <w:sz w:val="28"/>
-          <w:szCs w:val="28"/>
-          <w:u w:val="single"/>
-        </w:rPr>
-        <w:lastRenderedPageBreak/>
+          <w:b/>
+          <w:bCs/>
+          <w:sz w:val="28"/>
+          <w:szCs w:val="28"/>
+          <w:u w:val="single"/>
+        </w:rPr>
+      </w:pPr>
+      <w:r>
+        <w:rPr>
+          <w:rFonts w:ascii="Times New Roman" w:hAnsi="Times New Roman" w:cs="Times New Roman"/>
+          <w:b/>
+          <w:bCs/>
+          <w:sz w:val="28"/>
+          <w:szCs w:val="28"/>
+          <w:u w:val="single"/>
+        </w:rPr>
         <w:t xml:space="preserve">2º O </w:t>
       </w:r>
       <w:r>
@@ -2706,9 +2683,9 @@
           <w:szCs w:val="28"/>
         </w:rPr>
         <w:drawing>
-          <wp:inline distT="0" distB="0" distL="0" distR="0" wp14:anchorId="01A30921" wp14:editId="291477BE">
-            <wp:extent cx="1046073" cy="1066209"/>
-            <wp:effectExtent l="0" t="0" r="1905" b="635"/>
+          <wp:inline distT="0" distB="0" distL="0" distR="0" wp14:anchorId="01A30921" wp14:editId="1C14CEF7">
+            <wp:extent cx="794335" cy="809625"/>
+            <wp:effectExtent l="0" t="0" r="6350" b="0"/>
             <wp:docPr id="9" name="Imagem 9" descr="Logotipo&#10;&#10;Descrição gerada automaticamente"/>
             <wp:cNvGraphicFramePr>
               <a:graphicFrameLocks xmlns:a="http://schemas.openxmlformats.org/drawingml/2006/main" noChangeAspect="1"/>
@@ -2735,7 +2712,7 @@
                   <pic:spPr>
                     <a:xfrm>
                       <a:off x="0" y="0"/>
-                      <a:ext cx="1058521" cy="1078896"/>
+                      <a:ext cx="819304" cy="835075"/>
                     </a:xfrm>
                     <a:prstGeom prst="rect">
                       <a:avLst/>
@@ -2762,7 +2739,15 @@
           <w:sz w:val="28"/>
           <w:szCs w:val="28"/>
         </w:rPr>
-        <w:t>A cliente também aprovou esse ícone.</w:t>
+        <w:t xml:space="preserve">A cliente também aprovou esse </w:t>
+      </w:r>
+      <w:r>
+        <w:rPr>
+          <w:rFonts w:ascii="Times New Roman" w:hAnsi="Times New Roman" w:cs="Times New Roman"/>
+          <w:sz w:val="28"/>
+          <w:szCs w:val="28"/>
+        </w:rPr>
+        <w:t>ícone.</w:t>
       </w:r>
     </w:p>
     <w:p>
@@ -2829,16 +2814,14 @@
         </w:rPr>
         <w:t xml:space="preserve">Após resolver a questão do logotipo nós utilizamos uma ferramenta </w:t>
       </w:r>
-      <w:proofErr w:type="gramStart"/>
-      <w:r>
-        <w:rPr>
-          <w:rFonts w:ascii="Times New Roman" w:hAnsi="Times New Roman" w:cs="Times New Roman"/>
-          <w:sz w:val="28"/>
-          <w:szCs w:val="28"/>
-        </w:rPr>
-        <w:t>online  no</w:t>
-      </w:r>
-      <w:proofErr w:type="gramEnd"/>
+      <w:r>
+        <w:rPr>
+          <w:rFonts w:ascii="Times New Roman" w:hAnsi="Times New Roman" w:cs="Times New Roman"/>
+          <w:sz w:val="28"/>
+          <w:szCs w:val="28"/>
+        </w:rPr>
+        <w:t>online no</w:t>
+      </w:r>
       <w:r>
         <w:rPr>
           <w:rFonts w:ascii="Times New Roman" w:hAnsi="Times New Roman" w:cs="Times New Roman"/>
@@ -2920,14 +2903,38 @@
           <w:sz w:val="28"/>
           <w:szCs w:val="28"/>
         </w:rPr>
-        <w:t>site e esse foi o resultado:</w:t>
-      </w:r>
-    </w:p>
-    <w:p>
-      <w:pPr>
-        <w:rPr>
-          <w:rFonts w:ascii="Times New Roman" w:hAnsi="Times New Roman" w:cs="Times New Roman"/>
-          <w:noProof/>
+        <w:t>site e esse</w:t>
+      </w:r>
+      <w:r>
+        <w:rPr>
+          <w:rFonts w:ascii="Times New Roman" w:hAnsi="Times New Roman" w:cs="Times New Roman"/>
+          <w:sz w:val="28"/>
+          <w:szCs w:val="28"/>
+        </w:rPr>
+        <w:t xml:space="preserve"> </w:t>
+      </w:r>
+      <w:r>
+        <w:rPr>
+          <w:rFonts w:ascii="Times New Roman" w:hAnsi="Times New Roman" w:cs="Times New Roman"/>
+          <w:sz w:val="28"/>
+          <w:szCs w:val="28"/>
+        </w:rPr>
+        <w:t>foi o resultado:</w:t>
+      </w:r>
+    </w:p>
+    <w:p>
+      <w:pPr>
+        <w:rPr>
+          <w:rFonts w:ascii="Times New Roman" w:hAnsi="Times New Roman" w:cs="Times New Roman"/>
+          <w:sz w:val="28"/>
+          <w:szCs w:val="28"/>
+        </w:rPr>
+      </w:pPr>
+    </w:p>
+    <w:p>
+      <w:pPr>
+        <w:rPr>
+          <w:rFonts w:ascii="Times New Roman" w:hAnsi="Times New Roman" w:cs="Times New Roman"/>
           <w:sz w:val="28"/>
           <w:szCs w:val="28"/>
         </w:rPr>
@@ -2940,9 +2947,9 @@
           <w:szCs w:val="28"/>
         </w:rPr>
         <w:drawing>
-          <wp:inline distT="0" distB="0" distL="0" distR="0" wp14:anchorId="382F5DB4" wp14:editId="580A303D">
-            <wp:extent cx="4118445" cy="4849978"/>
-            <wp:effectExtent l="0" t="0" r="0" b="8255"/>
+          <wp:inline distT="0" distB="0" distL="0" distR="0" wp14:anchorId="1D7B1CE8" wp14:editId="61C60D28">
+            <wp:extent cx="5629471" cy="6629400"/>
+            <wp:effectExtent l="0" t="0" r="9525" b="0"/>
             <wp:docPr id="11" name="Imagem 11" descr="Interface gráfica do usuário&#10;&#10;Descrição gerada automaticamente"/>
             <wp:cNvGraphicFramePr>
               <a:graphicFrameLocks xmlns:a="http://schemas.openxmlformats.org/drawingml/2006/main" noChangeAspect="1"/>
@@ -2969,7 +2976,7 @@
                   <pic:spPr>
                     <a:xfrm>
                       <a:off x="0" y="0"/>
-                      <a:ext cx="4135407" cy="4869953"/>
+                      <a:ext cx="5695629" cy="6707310"/>
                     </a:xfrm>
                     <a:prstGeom prst="rect">
                       <a:avLst/>
@@ -2981,6 +2988,39 @@
           </wp:inline>
         </w:drawing>
       </w:r>
+      <w:r>
+        <w:rPr>
+          <w:rFonts w:ascii="Times New Roman" w:hAnsi="Times New Roman" w:cs="Times New Roman"/>
+          <w:sz w:val="28"/>
+          <w:szCs w:val="28"/>
+        </w:rPr>
+        <w:t xml:space="preserve"> </w:t>
+      </w:r>
+    </w:p>
+    <w:p>
+      <w:pPr>
+        <w:rPr>
+          <w:rFonts w:ascii="Times New Roman" w:hAnsi="Times New Roman" w:cs="Times New Roman"/>
+          <w:sz w:val="28"/>
+          <w:szCs w:val="28"/>
+        </w:rPr>
+      </w:pPr>
+      <w:r>
+        <w:rPr>
+          <w:rFonts w:ascii="Times New Roman" w:hAnsi="Times New Roman" w:cs="Times New Roman"/>
+          <w:sz w:val="28"/>
+          <w:szCs w:val="28"/>
+        </w:rPr>
+        <w:t>Esse layout foi aprovado</w:t>
+      </w:r>
+      <w:r>
+        <w:rPr>
+          <w:rFonts w:ascii="Times New Roman" w:hAnsi="Times New Roman" w:cs="Times New Roman"/>
+          <w:sz w:val="28"/>
+          <w:szCs w:val="28"/>
+        </w:rPr>
+        <w:t xml:space="preserve"> pela cliente durante a reunião.</w:t>
+      </w:r>
     </w:p>
     <w:p>
       <w:pPr>
@@ -3042,15 +3082,31 @@
           <w:sz w:val="28"/>
           <w:szCs w:val="28"/>
         </w:rPr>
-        <w:t>A</w:t>
-      </w:r>
-      <w:r>
-        <w:rPr>
-          <w:rFonts w:ascii="Times New Roman" w:hAnsi="Times New Roman" w:cs="Times New Roman"/>
-          <w:sz w:val="28"/>
-          <w:szCs w:val="28"/>
-        </w:rPr>
-        <w:t xml:space="preserve">ntes dessa reunião a cliente me contatou via </w:t>
+        <w:t>Após</w:t>
+      </w:r>
+      <w:r>
+        <w:rPr>
+          <w:rFonts w:ascii="Times New Roman" w:hAnsi="Times New Roman" w:cs="Times New Roman"/>
+          <w:sz w:val="28"/>
+          <w:szCs w:val="28"/>
+        </w:rPr>
+        <w:t xml:space="preserve"> </w:t>
+      </w:r>
+      <w:r>
+        <w:rPr>
+          <w:rFonts w:ascii="Times New Roman" w:hAnsi="Times New Roman" w:cs="Times New Roman"/>
+          <w:sz w:val="28"/>
+          <w:szCs w:val="28"/>
+        </w:rPr>
+        <w:t xml:space="preserve">a segunda </w:t>
+      </w:r>
+      <w:r>
+        <w:rPr>
+          <w:rFonts w:ascii="Times New Roman" w:hAnsi="Times New Roman" w:cs="Times New Roman"/>
+          <w:sz w:val="28"/>
+          <w:szCs w:val="28"/>
+        </w:rPr>
+        <w:t xml:space="preserve">reunião a cliente me contatou via </w:t>
       </w:r>
       <w:proofErr w:type="spellStart"/>
       <w:r>
@@ -3277,7 +3333,7 @@
           <w:sz w:val="28"/>
           <w:szCs w:val="28"/>
         </w:rPr>
-        <w:t xml:space="preserve">criação do layout chegou a hora de programar, fizemos toda a parte </w:t>
+        <w:t xml:space="preserve">definição do layout na segunda </w:t>
       </w:r>
       <w:proofErr w:type="gramStart"/>
       <w:r>
@@ -3286,7 +3342,15 @@
           <w:sz w:val="28"/>
           <w:szCs w:val="28"/>
         </w:rPr>
-        <w:t>de  HTML</w:t>
+        <w:t xml:space="preserve">reunião </w:t>
+      </w:r>
+      <w:r>
+        <w:rPr>
+          <w:rFonts w:ascii="Times New Roman" w:hAnsi="Times New Roman" w:cs="Times New Roman"/>
+          <w:sz w:val="28"/>
+          <w:szCs w:val="28"/>
+        </w:rPr>
+        <w:t xml:space="preserve"> chegou</w:t>
       </w:r>
       <w:proofErr w:type="gramEnd"/>
       <w:r>
@@ -3295,6 +3359,14 @@
           <w:sz w:val="28"/>
           <w:szCs w:val="28"/>
         </w:rPr>
+        <w:t xml:space="preserve"> a hora de programar, fizemos toda a parte de  HTML</w:t>
+      </w:r>
+      <w:r>
+        <w:rPr>
+          <w:rFonts w:ascii="Times New Roman" w:hAnsi="Times New Roman" w:cs="Times New Roman"/>
+          <w:sz w:val="28"/>
+          <w:szCs w:val="28"/>
+        </w:rPr>
         <w:t xml:space="preserve"> e CSS</w:t>
       </w:r>
       <w:r>
@@ -3319,7 +3391,39 @@
           <w:sz w:val="28"/>
           <w:szCs w:val="28"/>
         </w:rPr>
-        <w:t>com as cores definidas na primeira visita e  resultado foi esse</w:t>
+        <w:t>com as</w:t>
+      </w:r>
+      <w:r>
+        <w:rPr>
+          <w:rFonts w:ascii="Times New Roman" w:hAnsi="Times New Roman" w:cs="Times New Roman"/>
+          <w:sz w:val="28"/>
+          <w:szCs w:val="28"/>
+        </w:rPr>
+        <w:t xml:space="preserve"> primeiras</w:t>
+      </w:r>
+      <w:r>
+        <w:rPr>
+          <w:rFonts w:ascii="Times New Roman" w:hAnsi="Times New Roman" w:cs="Times New Roman"/>
+          <w:sz w:val="28"/>
+          <w:szCs w:val="28"/>
+        </w:rPr>
+        <w:t xml:space="preserve"> cores definidas na e  resultado </w:t>
+      </w:r>
+      <w:r>
+        <w:rPr>
+          <w:rFonts w:ascii="Times New Roman" w:hAnsi="Times New Roman" w:cs="Times New Roman"/>
+          <w:sz w:val="28"/>
+          <w:szCs w:val="28"/>
+        </w:rPr>
+        <w:t xml:space="preserve">inicial </w:t>
+      </w:r>
+      <w:r>
+        <w:rPr>
+          <w:rFonts w:ascii="Times New Roman" w:hAnsi="Times New Roman" w:cs="Times New Roman"/>
+          <w:sz w:val="28"/>
+          <w:szCs w:val="28"/>
+        </w:rPr>
+        <w:t>foi esse</w:t>
       </w:r>
       <w:r>
         <w:rPr>
@@ -3356,8 +3460,8 @@
           <w:szCs w:val="28"/>
         </w:rPr>
         <w:drawing>
-          <wp:inline distT="0" distB="0" distL="0" distR="0" wp14:anchorId="5486FCBF" wp14:editId="08755F73">
-            <wp:extent cx="5400040" cy="3035935"/>
+          <wp:inline distT="0" distB="0" distL="0" distR="0" wp14:anchorId="5486FCBF" wp14:editId="31359572">
+            <wp:extent cx="5048773" cy="2838450"/>
             <wp:effectExtent l="0" t="0" r="0" b="0"/>
             <wp:docPr id="13" name="Imagem 13" descr="Pessoas posando para foto&#10;&#10;Descrição gerada automaticamente com confiança média"/>
             <wp:cNvGraphicFramePr>
@@ -3385,7 +3489,7 @@
                   <pic:spPr>
                     <a:xfrm>
                       <a:off x="0" y="0"/>
-                      <a:ext cx="5400040" cy="3035935"/>
+                      <a:ext cx="5096924" cy="2865521"/>
                     </a:xfrm>
                     <a:prstGeom prst="rect">
                       <a:avLst/>
@@ -3526,14 +3630,317 @@
           <w:szCs w:val="28"/>
         </w:rPr>
       </w:pPr>
-      <w:r>
-        <w:rPr>
-          <w:rFonts w:ascii="Times New Roman" w:hAnsi="Times New Roman" w:cs="Times New Roman"/>
-          <w:noProof/>
-          <w:sz w:val="28"/>
-          <w:szCs w:val="28"/>
-        </w:rPr>
-        <w:t>A cliente adorou o resultado e pediu apenas que o menu seja feito para facilitar a navegação dos clientes pelo site.</w:t>
+    </w:p>
+    <w:p>
+      <w:pPr>
+        <w:rPr>
+          <w:rFonts w:ascii="Times New Roman" w:hAnsi="Times New Roman" w:cs="Times New Roman"/>
+          <w:b/>
+          <w:bCs/>
+          <w:noProof/>
+          <w:sz w:val="28"/>
+          <w:szCs w:val="28"/>
+          <w:u w:val="single"/>
+        </w:rPr>
+      </w:pPr>
+      <w:r>
+        <w:rPr>
+          <w:rFonts w:ascii="Times New Roman" w:hAnsi="Times New Roman" w:cs="Times New Roman"/>
+          <w:b/>
+          <w:bCs/>
+          <w:noProof/>
+          <w:sz w:val="28"/>
+          <w:szCs w:val="28"/>
+          <w:u w:val="single"/>
+        </w:rPr>
+        <w:t>Terceira Visita a Cliente 12/11/2022</w:t>
+      </w:r>
+    </w:p>
+    <w:p>
+      <w:pPr>
+        <w:rPr>
+          <w:rFonts w:ascii="Times New Roman" w:hAnsi="Times New Roman" w:cs="Times New Roman"/>
+          <w:b/>
+          <w:bCs/>
+          <w:noProof/>
+          <w:sz w:val="28"/>
+          <w:szCs w:val="28"/>
+          <w:u w:val="single"/>
+        </w:rPr>
+      </w:pPr>
+      <w:r>
+        <w:rPr>
+          <w:rFonts w:ascii="Times New Roman" w:hAnsi="Times New Roman" w:cs="Times New Roman"/>
+          <w:b/>
+          <w:bCs/>
+          <w:noProof/>
+          <w:sz w:val="28"/>
+          <w:szCs w:val="28"/>
+          <w:u w:val="single"/>
+        </w:rPr>
+        <w:t>1º Apresentar o resulta inicial para a cliente:</w:t>
+      </w:r>
+    </w:p>
+    <w:p>
+      <w:pPr>
+        <w:rPr>
+          <w:rFonts w:ascii="Times New Roman" w:hAnsi="Times New Roman" w:cs="Times New Roman"/>
+          <w:noProof/>
+          <w:sz w:val="28"/>
+          <w:szCs w:val="28"/>
+        </w:rPr>
+      </w:pPr>
+      <w:r>
+        <w:rPr>
+          <w:rFonts w:ascii="Times New Roman" w:hAnsi="Times New Roman" w:cs="Times New Roman"/>
+          <w:noProof/>
+          <w:sz w:val="28"/>
+          <w:szCs w:val="28"/>
+        </w:rPr>
+        <w:t xml:space="preserve">A cliente gostou do resultado inicial, eu sugeri a ela que os botões dos produtos ficassem com fundo em preto e mudasse para a cor </w:t>
+      </w:r>
+      <w:r>
+        <w:rPr>
+          <w:rFonts w:ascii="Times New Roman" w:hAnsi="Times New Roman" w:cs="Times New Roman"/>
+          <w:noProof/>
+          <w:sz w:val="28"/>
+          <w:szCs w:val="28"/>
+        </w:rPr>
+        <w:t>magenta</w:t>
+      </w:r>
+      <w:r>
+        <w:rPr>
+          <w:rFonts w:ascii="Times New Roman" w:hAnsi="Times New Roman" w:cs="Times New Roman"/>
+          <w:noProof/>
+          <w:sz w:val="28"/>
+          <w:szCs w:val="28"/>
+        </w:rPr>
+        <w:t xml:space="preserve"> conforme </w:t>
+      </w:r>
+      <w:r>
+        <w:rPr>
+          <w:rFonts w:ascii="Times New Roman" w:hAnsi="Times New Roman" w:cs="Times New Roman"/>
+          <w:noProof/>
+          <w:sz w:val="28"/>
+          <w:szCs w:val="28"/>
+        </w:rPr>
+        <w:t>o passar do mouse, eu tambem sugeri colocar uma distancia entre os box de produtos e tirar a borda criando a separação entre ele com sombreamento para fazer conforme eu observei em outros sites que são referencia no ecomerce de vestuário, ela aprovou essa alteração de imediato.</w:t>
+      </w:r>
+    </w:p>
+    <w:p>
+      <w:pPr>
+        <w:rPr>
+          <w:rFonts w:ascii="Times New Roman" w:hAnsi="Times New Roman" w:cs="Times New Roman"/>
+          <w:b/>
+          <w:bCs/>
+          <w:noProof/>
+          <w:sz w:val="28"/>
+          <w:szCs w:val="28"/>
+          <w:u w:val="single"/>
+        </w:rPr>
+      </w:pPr>
+      <w:r>
+        <w:rPr>
+          <w:rFonts w:ascii="Times New Roman" w:hAnsi="Times New Roman" w:cs="Times New Roman"/>
+          <w:b/>
+          <w:bCs/>
+          <w:noProof/>
+          <w:sz w:val="28"/>
+          <w:szCs w:val="28"/>
+          <w:u w:val="single"/>
+        </w:rPr>
+        <w:lastRenderedPageBreak/>
+        <w:t xml:space="preserve">2º </w:t>
+      </w:r>
+      <w:r>
+        <w:rPr>
+          <w:rFonts w:ascii="Times New Roman" w:hAnsi="Times New Roman" w:cs="Times New Roman"/>
+          <w:b/>
+          <w:bCs/>
+          <w:noProof/>
+          <w:sz w:val="28"/>
+          <w:szCs w:val="28"/>
+          <w:u w:val="single"/>
+        </w:rPr>
+        <w:t>D</w:t>
+      </w:r>
+      <w:r>
+        <w:rPr>
+          <w:rFonts w:ascii="Times New Roman" w:hAnsi="Times New Roman" w:cs="Times New Roman"/>
+          <w:b/>
+          <w:bCs/>
+          <w:noProof/>
+          <w:sz w:val="28"/>
+          <w:szCs w:val="28"/>
+          <w:u w:val="single"/>
+        </w:rPr>
+        <w:t>efinir qual seria o conte</w:t>
+      </w:r>
+      <w:r>
+        <w:rPr>
+          <w:rFonts w:ascii="Times New Roman" w:hAnsi="Times New Roman" w:cs="Times New Roman"/>
+          <w:b/>
+          <w:bCs/>
+          <w:noProof/>
+          <w:sz w:val="28"/>
+          <w:szCs w:val="28"/>
+          <w:u w:val="single"/>
+        </w:rPr>
+        <w:t>ú</w:t>
+      </w:r>
+      <w:r>
+        <w:rPr>
+          <w:rFonts w:ascii="Times New Roman" w:hAnsi="Times New Roman" w:cs="Times New Roman"/>
+          <w:b/>
+          <w:bCs/>
+          <w:noProof/>
+          <w:sz w:val="28"/>
+          <w:szCs w:val="28"/>
+          <w:u w:val="single"/>
+        </w:rPr>
+        <w:t>do do rodapé</w:t>
+      </w:r>
+    </w:p>
+    <w:p>
+      <w:pPr>
+        <w:rPr>
+          <w:rFonts w:ascii="Times New Roman" w:hAnsi="Times New Roman" w:cs="Times New Roman"/>
+          <w:noProof/>
+          <w:sz w:val="28"/>
+          <w:szCs w:val="28"/>
+        </w:rPr>
+      </w:pPr>
+      <w:r>
+        <w:rPr>
+          <w:rFonts w:ascii="Times New Roman" w:hAnsi="Times New Roman" w:cs="Times New Roman"/>
+          <w:noProof/>
+          <w:sz w:val="28"/>
+          <w:szCs w:val="28"/>
+        </w:rPr>
+        <w:t xml:space="preserve">Tambem </w:t>
+      </w:r>
+      <w:r>
+        <w:rPr>
+          <w:rFonts w:ascii="Times New Roman" w:hAnsi="Times New Roman" w:cs="Times New Roman"/>
+          <w:noProof/>
+          <w:sz w:val="28"/>
+          <w:szCs w:val="28"/>
+        </w:rPr>
+        <w:t>utilizando como referencia outros sites eu sugeri que no rodapé deveria ter o logo da pagina, um menu com icones que levassem os clientes as redes sociais da loja, e pedi que ela permitisse que eu colocasse o link do linkedin dos desenvolvedores do site, mostrei as referencias e ela aceitou a ideia proposta e me permitiu colocar o linkedin dos desenvolvedores.</w:t>
+      </w:r>
+    </w:p>
+    <w:p>
+      <w:pPr>
+        <w:rPr>
+          <w:rFonts w:ascii="Times New Roman" w:hAnsi="Times New Roman" w:cs="Times New Roman"/>
+          <w:b/>
+          <w:bCs/>
+          <w:noProof/>
+          <w:sz w:val="28"/>
+          <w:szCs w:val="28"/>
+          <w:u w:val="single"/>
+        </w:rPr>
+      </w:pPr>
+      <w:r>
+        <w:rPr>
+          <w:rFonts w:ascii="Times New Roman" w:hAnsi="Times New Roman" w:cs="Times New Roman"/>
+          <w:b/>
+          <w:bCs/>
+          <w:noProof/>
+          <w:sz w:val="28"/>
+          <w:szCs w:val="28"/>
+          <w:u w:val="single"/>
+        </w:rPr>
+        <w:t>3º Definir qual seria o conteúdo da pagina Fale Conosco</w:t>
+      </w:r>
+    </w:p>
+    <w:p>
+      <w:pPr>
+        <w:rPr>
+          <w:rFonts w:ascii="Times New Roman" w:hAnsi="Times New Roman" w:cs="Times New Roman"/>
+          <w:noProof/>
+          <w:sz w:val="28"/>
+          <w:szCs w:val="28"/>
+        </w:rPr>
+      </w:pPr>
+      <w:r>
+        <w:rPr>
+          <w:rFonts w:ascii="Times New Roman" w:hAnsi="Times New Roman" w:cs="Times New Roman"/>
+          <w:noProof/>
+          <w:sz w:val="28"/>
+          <w:szCs w:val="28"/>
+        </w:rPr>
+        <w:t>Como a cliente havia aceitado a ideia de colocar o menu com as redes sociais da loja no rodapé, então eu sugeri que mudassemos essa aba do menu principal para Sobre Nós, e pedi que ela escrevesse a história da marca, a missão, visão e Valores da empresa, tambem falei para colocar um iframe da localização da loja fisica no maps e um formulário de Serviço de atendimento ao consumidor</w:t>
+      </w:r>
+      <w:r>
+        <w:rPr>
+          <w:rFonts w:ascii="Times New Roman" w:hAnsi="Times New Roman" w:cs="Times New Roman"/>
+          <w:noProof/>
+          <w:sz w:val="28"/>
+          <w:szCs w:val="28"/>
+        </w:rPr>
+        <w:t>, tornando assim o site mais profissional como o de grandes empresas que já atuam no mercado atualmente.</w:t>
+      </w:r>
+    </w:p>
+    <w:p>
+      <w:pPr>
+        <w:rPr>
+          <w:rFonts w:ascii="Times New Roman" w:hAnsi="Times New Roman" w:cs="Times New Roman"/>
+          <w:b/>
+          <w:bCs/>
+          <w:noProof/>
+          <w:sz w:val="28"/>
+          <w:szCs w:val="28"/>
+          <w:u w:val="single"/>
+        </w:rPr>
+      </w:pPr>
+      <w:r>
+        <w:rPr>
+          <w:rFonts w:ascii="Times New Roman" w:hAnsi="Times New Roman" w:cs="Times New Roman"/>
+          <w:b/>
+          <w:bCs/>
+          <w:noProof/>
+          <w:sz w:val="28"/>
+          <w:szCs w:val="28"/>
+          <w:u w:val="single"/>
+        </w:rPr>
+        <w:t xml:space="preserve">4º </w:t>
+      </w:r>
+      <w:r>
+        <w:rPr>
+          <w:rFonts w:ascii="Times New Roman" w:hAnsi="Times New Roman" w:cs="Times New Roman"/>
+          <w:b/>
+          <w:bCs/>
+          <w:noProof/>
+          <w:sz w:val="28"/>
+          <w:szCs w:val="28"/>
+          <w:u w:val="single"/>
+        </w:rPr>
+        <w:t>A</w:t>
+      </w:r>
+      <w:r>
+        <w:rPr>
+          <w:rFonts w:ascii="Times New Roman" w:hAnsi="Times New Roman" w:cs="Times New Roman"/>
+          <w:b/>
+          <w:bCs/>
+          <w:noProof/>
+          <w:sz w:val="28"/>
+          <w:szCs w:val="28"/>
+          <w:u w:val="single"/>
+        </w:rPr>
+        <w:t xml:space="preserve">presentação do menu </w:t>
+      </w:r>
+      <w:r>
+        <w:rPr>
+          <w:rFonts w:ascii="Times New Roman" w:hAnsi="Times New Roman" w:cs="Times New Roman"/>
+          <w:b/>
+          <w:bCs/>
+          <w:noProof/>
+          <w:sz w:val="28"/>
+          <w:szCs w:val="28"/>
+          <w:u w:val="single"/>
+        </w:rPr>
+        <w:t>dropbox que a cliente pediu</w:t>
       </w:r>
     </w:p>
     <w:p>

</xml_diff>